<commit_message>
Retos: Reto3, actualizacion enunciados 2-29 ¯\_( ͡❛ ͜ʖ ͡❛)_/¯
</commit_message>
<xml_diff>
--- a/Retos/Reto 3/Enunciados/Reto10.docx
+++ b/Retos/Reto 3/Enunciados/Reto10.docx
@@ -104,6 +104,7 @@
       <w:tr>
         <w:trPr>
           <w:trHeight w:val="420" w:hRule="atLeast"/>
+          <w:tblHeader w:val="0"/>
         </w:trPr>
         <w:tc>
           <w:tcPr>
@@ -227,6 +228,7 @@
       <w:tr>
         <w:trPr>
           <w:trHeight w:val="420" w:hRule="atLeast"/>
+          <w:tblHeader w:val="0"/>
         </w:trPr>
         <w:tc>
           <w:tcPr>
@@ -292,6 +294,7 @@
       <w:tr>
         <w:trPr>
           <w:trHeight w:val="420" w:hRule="atLeast"/>
+          <w:tblHeader w:val="0"/>
         </w:trPr>
         <w:tc>
           <w:tcPr>
@@ -537,6 +540,9 @@
               </w:tblGridChange>
             </w:tblGrid>
             <w:tr>
+              <w:trPr>
+                <w:tblHeader w:val="0"/>
+              </w:trPr>
               <w:tc>
                 <w:tcPr>
                   <w:tcBorders>
@@ -775,6 +781,9 @@
               </w:tc>
             </w:tr>
             <w:tr>
+              <w:trPr>
+                <w:tblHeader w:val="0"/>
+              </w:trPr>
               <w:tc>
                 <w:tcPr>
                   <w:tcBorders>
@@ -1013,6 +1022,9 @@
               </w:tc>
             </w:tr>
             <w:tr>
+              <w:trPr>
+                <w:tblHeader w:val="0"/>
+              </w:trPr>
               <w:tc>
                 <w:tcPr>
                   <w:tcBorders>
@@ -1251,6 +1263,9 @@
               </w:tc>
             </w:tr>
             <w:tr>
+              <w:trPr>
+                <w:tblHeader w:val="0"/>
+              </w:trPr>
               <w:tc>
                 <w:tcPr>
                   <w:tcBorders>
@@ -1489,6 +1504,9 @@
               </w:tc>
             </w:tr>
             <w:tr>
+              <w:trPr>
+                <w:tblHeader w:val="0"/>
+              </w:trPr>
               <w:tc>
                 <w:tcPr>
                   <w:tcBorders>
@@ -1874,6 +1892,9 @@
               </w:tblGridChange>
             </w:tblGrid>
             <w:tr>
+              <w:trPr>
+                <w:tblHeader w:val="0"/>
+              </w:trPr>
               <w:tc>
                 <w:tcPr>
                   <w:tcBorders>
@@ -1994,6 +2015,9 @@
               </w:tc>
             </w:tr>
             <w:tr>
+              <w:trPr>
+                <w:tblHeader w:val="0"/>
+              </w:trPr>
               <w:tc>
                 <w:tcPr>
                   <w:tcBorders>
@@ -2114,6 +2138,9 @@
               </w:tc>
             </w:tr>
             <w:tr>
+              <w:trPr>
+                <w:tblHeader w:val="0"/>
+              </w:trPr>
               <w:tc>
                 <w:tcPr>
                   <w:tcBorders>
@@ -2239,6 +2266,9 @@
               </w:tc>
             </w:tr>
             <w:tr>
+              <w:trPr>
+                <w:tblHeader w:val="0"/>
+              </w:trPr>
               <w:tc>
                 <w:tcPr>
                   <w:tcBorders>
@@ -2361,6 +2391,7 @@
             <w:tr>
               <w:trPr>
                 <w:trHeight w:val="477" w:hRule="atLeast"/>
+                <w:tblHeader w:val="0"/>
               </w:trPr>
               <w:tc>
                 <w:tcPr>
@@ -2482,6 +2513,9 @@
               </w:tc>
             </w:tr>
             <w:tr>
+              <w:trPr>
+                <w:tblHeader w:val="0"/>
+              </w:trPr>
               <w:tc>
                 <w:tcPr>
                   <w:tcBorders>
@@ -3206,6 +3240,9 @@
               </w:tblGridChange>
             </w:tblGrid>
             <w:tr>
+              <w:trPr>
+                <w:tblHeader w:val="0"/>
+              </w:trPr>
               <w:tc>
                 <w:tcPr>
                   <w:tcBorders>
@@ -3326,6 +3363,9 @@
               </w:tc>
             </w:tr>
             <w:tr>
+              <w:trPr>
+                <w:tblHeader w:val="0"/>
+              </w:trPr>
               <w:tc>
                 <w:tcPr>
                   <w:tcBorders>
@@ -3451,6 +3491,9 @@
               </w:tc>
             </w:tr>
             <w:tr>
+              <w:trPr>
+                <w:tblHeader w:val="0"/>
+              </w:trPr>
               <w:tc>
                 <w:tcPr>
                   <w:tcBorders>
@@ -3576,6 +3619,9 @@
               </w:tc>
             </w:tr>
             <w:tr>
+              <w:trPr>
+                <w:tblHeader w:val="0"/>
+              </w:trPr>
               <w:tc>
                 <w:tcPr>
                   <w:tcBorders>
@@ -3701,6 +3747,9 @@
               </w:tc>
             </w:tr>
             <w:tr>
+              <w:trPr>
+                <w:tblHeader w:val="0"/>
+              </w:trPr>
               <w:tc>
                 <w:tcPr>
                   <w:tcBorders>
@@ -3826,6 +3875,9 @@
               </w:tc>
             </w:tr>
             <w:tr>
+              <w:trPr>
+                <w:tblHeader w:val="0"/>
+              </w:trPr>
               <w:tc>
                 <w:tcPr>
                   <w:tcBorders>
@@ -3951,6 +4003,9 @@
               </w:tc>
             </w:tr>
             <w:tr>
+              <w:trPr>
+                <w:tblHeader w:val="0"/>
+              </w:trPr>
               <w:tc>
                 <w:tcPr>
                   <w:tcBorders>
@@ -4139,6 +4194,9 @@
               </w:tblGridChange>
             </w:tblGrid>
             <w:tr>
+              <w:trPr>
+                <w:tblHeader w:val="0"/>
+              </w:trPr>
               <w:tc>
                 <w:tcPr>
                   <w:tcBorders>
@@ -4259,6 +4317,9 @@
               </w:tc>
             </w:tr>
             <w:tr>
+              <w:trPr>
+                <w:tblHeader w:val="0"/>
+              </w:trPr>
               <w:tc>
                 <w:tcPr>
                   <w:tcBorders>
@@ -4379,6 +4440,9 @@
               </w:tc>
             </w:tr>
             <w:tr>
+              <w:trPr>
+                <w:tblHeader w:val="0"/>
+              </w:trPr>
               <w:tc>
                 <w:tcPr>
                   <w:tcBorders>
@@ -4499,6 +4563,9 @@
               </w:tc>
             </w:tr>
             <w:tr>
+              <w:trPr>
+                <w:tblHeader w:val="0"/>
+              </w:trPr>
               <w:tc>
                 <w:tcPr>
                   <w:tcBorders>
@@ -4718,6 +4785,9 @@
               </w:tblGridChange>
             </w:tblGrid>
             <w:tr>
+              <w:trPr>
+                <w:tblHeader w:val="0"/>
+              </w:trPr>
               <w:tc>
                 <w:tcPr>
                   <w:tcBorders>
@@ -4838,6 +4908,9 @@
               </w:tc>
             </w:tr>
             <w:tr>
+              <w:trPr>
+                <w:tblHeader w:val="0"/>
+              </w:trPr>
               <w:tc>
                 <w:tcPr>
                   <w:tcBorders>
@@ -4958,6 +5031,9 @@
               </w:tc>
             </w:tr>
             <w:tr>
+              <w:trPr>
+                <w:tblHeader w:val="0"/>
+              </w:trPr>
               <w:tc>
                 <w:tcPr>
                   <w:tcBorders>
@@ -5175,6 +5251,9 @@
               </w:tblGridChange>
             </w:tblGrid>
             <w:tr>
+              <w:trPr>
+                <w:tblHeader w:val="0"/>
+              </w:trPr>
               <w:tc>
                 <w:tcPr>
                   <w:tcBorders>
@@ -5236,6 +5315,9 @@
               </w:tc>
             </w:tr>
             <w:tr>
+              <w:trPr>
+                <w:tblHeader w:val="0"/>
+              </w:trPr>
               <w:tc>
                 <w:tcPr>
                   <w:tcBorders>
@@ -5334,6 +5416,9 @@
               </w:tc>
             </w:tr>
             <w:tr>
+              <w:trPr>
+                <w:tblHeader w:val="0"/>
+              </w:trPr>
               <w:tc>
                 <w:tcPr>
                   <w:tcBorders>
@@ -5395,6 +5480,9 @@
               </w:tc>
             </w:tr>
             <w:tr>
+              <w:trPr>
+                <w:tblHeader w:val="0"/>
+              </w:trPr>
               <w:tc>
                 <w:tcPr>
                   <w:tcBorders>
@@ -6305,7 +6393,7 @@
                         </pic:nvPicPr>
                         <pic:blipFill>
                           <a:blip r:embed="rId7"/>
-                          <a:srcRect b="0" l="0" r="0" t="0"/>
+                          <a:srcRect b="0" l="12541" r="12541" t="0"/>
                           <a:stretch>
                             <a:fillRect/>
                           </a:stretch>
@@ -9158,7 +9246,7 @@
 
 <file path=customXML/item1.xml><?xml version="1.0" encoding="utf-8"?>
 <go:gDocsCustomXmlDataStorage xmlns:go="http://customooxmlschemas.google.com/" xmlns:r="http://schemas.openxmlformats.org/officeDocument/2006/relationships">
-  <go:docsCustomData xmlns:go="http://customooxmlschemas.google.com/" roundtripDataSignature="AMtx7mhozrOvRqGDQCoxcrt5bkpMgeiT0Q==">AMUW2mU+qFGhfm1CW7srd2EyBzoXSGjDX5nXxZQSh4gFbhgmTLyg6mWraAHHki2B+CGd1IQdEI3uzLHBNv0AZh6v4e5oABitSG7FkYVCYofhXW4TpPhp38A=</go:docsCustomData>
+  <go:docsCustomData xmlns:go="http://customooxmlschemas.google.com/" roundtripDataSignature="AMtx7mhozrOvRqGDQCoxcrt5bkpMgeiT0Q==">AMUW2mXUMyY77fzvkhVV3V0y2/BEoT9UQjKqjbZt/WY82du43TEM154LiglZAtNvvz/Juk4I7PdSgWwvCcXA+ZwQDextQeB5m/zeLpCqbAaCnmd7N52aYyY=</go:docsCustomData>
 </go:gDocsCustomXmlDataStorage>
 </file>
 

</xml_diff>